<commit_message>
create fork and finish practice
</commit_message>
<xml_diff>
--- a/reports/Оганесян Максим_241-321 Проектная практика отчёт.docx
+++ b/reports/Оганесян Максим_241-321 Проектная практика отчёт.docx
@@ -71,7 +71,7 @@
           <w:szCs w:val="24"/>
           <w:lang w:eastAsia="en-US" w:bidi="en-US"/>
         </w:rPr>
-        <w:t xml:space="preserve">Факультет </w:t>
+        <w:t>Факультет информационных технологий</w:t>
       </w:r>
       <w:r>
         <w:rPr>
@@ -81,8 +81,10 @@
           <w:szCs w:val="24"/>
           <w:lang w:eastAsia="en-US" w:bidi="en-US"/>
         </w:rPr>
-        <w:t>информационных</w:t>
-      </w:r>
+        <w:br/>
+        <w:t>Кафедра «</w:t>
+      </w:r>
+      <w:proofErr w:type="spellStart"/>
       <w:r>
         <w:rPr>
           <w:rFonts w:ascii="Times New Roman" w:eastAsia="Times New Roman" w:hAnsi="Times New Roman" w:cs="Times New Roman"/>
@@ -91,8 +93,9 @@
           <w:szCs w:val="24"/>
           <w:lang w:eastAsia="en-US" w:bidi="en-US"/>
         </w:rPr>
-        <w:t xml:space="preserve"> технологий</w:t>
-      </w:r>
+        <w:t>Инфокогнитивные</w:t>
+      </w:r>
+      <w:proofErr w:type="spellEnd"/>
       <w:r>
         <w:rPr>
           <w:rFonts w:ascii="Times New Roman" w:eastAsia="Times New Roman" w:hAnsi="Times New Roman" w:cs="Times New Roman"/>
@@ -101,74 +104,31 @@
           <w:szCs w:val="24"/>
           <w:lang w:eastAsia="en-US" w:bidi="en-US"/>
         </w:rPr>
-        <w:br/>
-        <w:t xml:space="preserve">Кафедра </w:t>
-      </w:r>
-      <w:r>
-        <w:rPr>
-          <w:rFonts w:ascii="Times New Roman" w:eastAsia="Times New Roman" w:hAnsi="Times New Roman" w:cs="Times New Roman"/>
+        <w:t xml:space="preserve"> технологии»</w:t>
+      </w:r>
+    </w:p>
+    <w:p>
+      <w:pPr>
+        <w:spacing w:before="100" w:beforeAutospacing="1" w:after="100" w:afterAutospacing="1" w:line="360" w:lineRule="auto"/>
+        <w:ind w:left="408" w:right="15"/>
+        <w:jc w:val="center"/>
+        <w:rPr>
+          <w:rFonts w:ascii="Times New Roman" w:hAnsi="Times New Roman" w:cs="Times New Roman"/>
           <w:color w:val="000000"/>
           <w:sz w:val="24"/>
           <w:szCs w:val="24"/>
           <w:lang w:eastAsia="en-US" w:bidi="en-US"/>
         </w:rPr>
-        <w:t>«</w:t>
-      </w:r>
-      <w:proofErr w:type="spellStart"/>
-      <w:r>
-        <w:rPr>
-          <w:rFonts w:ascii="Times New Roman" w:eastAsia="Times New Roman" w:hAnsi="Times New Roman" w:cs="Times New Roman"/>
+      </w:pPr>
+      <w:r>
+        <w:rPr>
+          <w:rFonts w:ascii="Times New Roman" w:hAnsi="Times New Roman" w:cs="Times New Roman"/>
           <w:color w:val="000000"/>
           <w:sz w:val="24"/>
           <w:szCs w:val="24"/>
           <w:lang w:eastAsia="en-US" w:bidi="en-US"/>
         </w:rPr>
-        <w:t>Инфокогнитивные</w:t>
-      </w:r>
-      <w:proofErr w:type="spellEnd"/>
-      <w:r>
-        <w:rPr>
-          <w:rFonts w:ascii="Times New Roman" w:eastAsia="Times New Roman" w:hAnsi="Times New Roman" w:cs="Times New Roman"/>
-          <w:color w:val="000000"/>
-          <w:sz w:val="24"/>
-          <w:szCs w:val="24"/>
-          <w:lang w:eastAsia="en-US" w:bidi="en-US"/>
-        </w:rPr>
-        <w:t xml:space="preserve"> технологии»</w:t>
-      </w:r>
-    </w:p>
-    <w:p>
-      <w:pPr>
-        <w:spacing w:before="100" w:beforeAutospacing="1" w:after="100" w:afterAutospacing="1" w:line="360" w:lineRule="auto"/>
-        <w:ind w:left="408" w:right="15"/>
-        <w:jc w:val="center"/>
-        <w:rPr>
-          <w:rFonts w:ascii="Times New Roman" w:hAnsi="Times New Roman" w:cs="Times New Roman"/>
-          <w:color w:val="000000"/>
-          <w:sz w:val="24"/>
-          <w:szCs w:val="24"/>
-          <w:lang w:eastAsia="en-US" w:bidi="en-US"/>
-        </w:rPr>
-      </w:pPr>
-      <w:r>
-        <w:rPr>
-          <w:rFonts w:ascii="Times New Roman" w:hAnsi="Times New Roman" w:cs="Times New Roman"/>
-          <w:color w:val="000000"/>
-          <w:sz w:val="24"/>
-          <w:szCs w:val="24"/>
-          <w:lang w:eastAsia="en-US" w:bidi="en-US"/>
-        </w:rPr>
-        <w:t xml:space="preserve">Направление подготовки/специальность: </w:t>
-      </w:r>
-      <w:r>
-        <w:rPr>
-          <w:rFonts w:ascii="Times New Roman" w:hAnsi="Times New Roman" w:cs="Times New Roman"/>
-          <w:color w:val="000000"/>
-          <w:sz w:val="24"/>
-          <w:szCs w:val="24"/>
-          <w:lang w:eastAsia="en-US" w:bidi="en-US"/>
-        </w:rPr>
-        <w:t>09.03.01 Информатика и вычислительная техника</w:t>
+        <w:t>Направление подготовки/специальность: 09.03.01 Информатика и вычислительная техника</w:t>
       </w:r>
     </w:p>
     <w:p>
@@ -312,25 +272,7 @@
           <w:sz w:val="28"/>
           <w:lang w:eastAsia="en-US" w:bidi="en-US"/>
         </w:rPr>
-        <w:t>, г</w:t>
-      </w:r>
-      <w:r>
-        <w:rPr>
-          <w:rFonts w:ascii="Times New Roman" w:eastAsia="Times New Roman" w:hAnsi="Times New Roman" w:cs="Times New Roman"/>
-          <w:color w:val="000000"/>
-          <w:sz w:val="28"/>
-          <w:lang w:eastAsia="en-US" w:bidi="en-US"/>
-        </w:rPr>
-        <w:t xml:space="preserve">руппа: </w:t>
-      </w:r>
-      <w:r>
-        <w:rPr>
-          <w:rFonts w:ascii="Times New Roman" w:eastAsia="Times New Roman" w:hAnsi="Times New Roman" w:cs="Times New Roman"/>
-          <w:color w:val="000000"/>
-          <w:sz w:val="28"/>
-          <w:lang w:eastAsia="en-US" w:bidi="en-US"/>
-        </w:rPr>
-        <w:t>241-321</w:t>
+        <w:t>, группа: 241-321</w:t>
       </w:r>
     </w:p>
     <w:p>
@@ -361,25 +303,7 @@
           <w:sz w:val="28"/>
           <w:lang w:eastAsia="en-US" w:bidi="en-US"/>
         </w:rPr>
-        <w:t>Московский Политех, кафедра</w:t>
-      </w:r>
-      <w:r>
-        <w:rPr>
-          <w:rFonts w:ascii="Times New Roman" w:eastAsia="Times New Roman" w:hAnsi="Times New Roman" w:cs="Times New Roman"/>
-          <w:color w:val="000000"/>
-          <w:sz w:val="28"/>
-          <w:lang w:eastAsia="en-US" w:bidi="en-US"/>
-        </w:rPr>
-        <w:t>:</w:t>
-      </w:r>
-      <w:r>
-        <w:rPr>
-          <w:rFonts w:ascii="Times New Roman" w:eastAsia="Times New Roman" w:hAnsi="Times New Roman" w:cs="Times New Roman"/>
-          <w:color w:val="000000"/>
-          <w:sz w:val="28"/>
-          <w:lang w:eastAsia="en-US" w:bidi="en-US"/>
-        </w:rPr>
-        <w:t xml:space="preserve"> </w:t>
+        <w:t xml:space="preserve">Московский Политех, кафедра: </w:t>
       </w:r>
       <w:proofErr w:type="spellStart"/>
       <w:r>
@@ -435,37 +359,7 @@
           <w:szCs w:val="28"/>
           <w:lang w:eastAsia="en-US" w:bidi="en-US"/>
         </w:rPr>
-        <w:t xml:space="preserve">Отчет принят с оценкой _______________ </w:t>
-      </w:r>
-      <w:r>
-        <w:rPr>
-          <w:rFonts w:ascii="Times New Roman" w:eastAsia="Times New Roman" w:hAnsi="Times New Roman" w:cs="Times New Roman"/>
-          <w:color w:val="000000"/>
-          <w:sz w:val="28"/>
-          <w:szCs w:val="28"/>
-          <w:lang w:eastAsia="en-US" w:bidi="en-US"/>
-        </w:rPr>
-        <w:t xml:space="preserve"> </w:t>
-      </w:r>
-      <w:r>
-        <w:rPr>
-          <w:rFonts w:ascii="Times New Roman" w:eastAsia="Times New Roman" w:hAnsi="Times New Roman" w:cs="Times New Roman"/>
-          <w:color w:val="000000"/>
-          <w:sz w:val="28"/>
-          <w:szCs w:val="28"/>
-          <w:lang w:eastAsia="en-US" w:bidi="en-US"/>
-        </w:rPr>
-        <w:t xml:space="preserve">Дата </w:t>
-      </w:r>
-      <w:r>
-        <w:rPr>
-          <w:rFonts w:ascii="Times New Roman" w:eastAsia="Times New Roman" w:hAnsi="Times New Roman" w:cs="Times New Roman"/>
-          <w:color w:val="000000"/>
-          <w:sz w:val="28"/>
-          <w:szCs w:val="28"/>
-          <w:lang w:eastAsia="en-US" w:bidi="en-US"/>
-        </w:rPr>
-        <w:t>21.05.2025</w:t>
+        <w:t>Отчет принят с оценкой _______________  Дата 21.05.2025</w:t>
       </w:r>
     </w:p>
     <w:p>
@@ -488,27 +382,7 @@
           <w:szCs w:val="28"/>
           <w:lang w:eastAsia="en-US" w:bidi="en-US"/>
         </w:rPr>
-        <w:t xml:space="preserve">Руководитель практики: </w:t>
-      </w:r>
-      <w:r>
-        <w:rPr>
-          <w:rFonts w:ascii="Times New Roman" w:eastAsia="Times New Roman" w:hAnsi="Times New Roman" w:cs="Times New Roman"/>
-          <w:color w:val="000000"/>
-          <w:sz w:val="28"/>
-          <w:szCs w:val="28"/>
-          <w:lang w:eastAsia="en-US" w:bidi="en-US"/>
-        </w:rPr>
-        <w:t>Чернова</w:t>
-      </w:r>
-      <w:r>
-        <w:rPr>
-          <w:rFonts w:ascii="Times New Roman" w:eastAsia="Times New Roman" w:hAnsi="Times New Roman" w:cs="Times New Roman"/>
-          <w:color w:val="000000"/>
-          <w:sz w:val="28"/>
-          <w:szCs w:val="28"/>
-          <w:lang w:eastAsia="en-US" w:bidi="en-US"/>
-        </w:rPr>
-        <w:t xml:space="preserve"> Вера Михайловна</w:t>
+        <w:t>Руководитель практики: Чернова Вера Михайловна</w:t>
       </w:r>
     </w:p>
     <w:p>
@@ -1073,89 +947,59 @@
           <w:sz w:val="28"/>
           <w:szCs w:val="28"/>
         </w:rPr>
-        <w:t>Проектная практика является важной частью образовательного процесса и предоставляет студентам возмож</w:t>
-      </w:r>
-      <w:r>
-        <w:rPr>
-          <w:rFonts w:ascii="Times New Roman" w:eastAsia="Times New Roman" w:hAnsi="Times New Roman" w:cs="Times New Roman"/>
-          <w:iCs/>
-          <w:color w:val="000000"/>
-          <w:sz w:val="28"/>
-          <w:szCs w:val="28"/>
-        </w:rPr>
-        <w:t>ность применить теоретические знания на практике, а также развить навыки командной работы, профессиональной коммуникации и проектной деятельности.</w:t>
-      </w:r>
-    </w:p>
-    <w:p>
-      <w:pPr>
-        <w:keepNext/>
-        <w:keepLines/>
-        <w:spacing w:after="0" w:line="360" w:lineRule="auto"/>
-        <w:ind w:firstLineChars="125" w:firstLine="350"/>
-        <w:jc w:val="both"/>
-        <w:rPr>
-          <w:rFonts w:ascii="Times New Roman" w:eastAsia="Times New Roman" w:hAnsi="Times New Roman" w:cs="Times New Roman"/>
-          <w:iCs/>
-          <w:color w:val="000000"/>
-          <w:sz w:val="28"/>
-          <w:szCs w:val="28"/>
-        </w:rPr>
-      </w:pPr>
-      <w:r>
-        <w:rPr>
-          <w:rFonts w:ascii="Times New Roman" w:eastAsia="Times New Roman" w:hAnsi="Times New Roman" w:cs="Times New Roman"/>
-          <w:iCs/>
-          <w:color w:val="000000"/>
-          <w:sz w:val="28"/>
-          <w:szCs w:val="28"/>
-        </w:rPr>
-        <w:t>В рамках данной проектной практики студентам было предложено принять участие в разработке игрового проекта, с</w:t>
-      </w:r>
-      <w:r>
-        <w:rPr>
-          <w:rFonts w:ascii="Times New Roman" w:eastAsia="Times New Roman" w:hAnsi="Times New Roman" w:cs="Times New Roman"/>
-          <w:iCs/>
-          <w:color w:val="000000"/>
-          <w:sz w:val="28"/>
-          <w:szCs w:val="28"/>
-        </w:rPr>
-        <w:t>очетающего в себе элементы интерактивности, образовательного контента и культурно-исторического наследия.</w:t>
-      </w:r>
-    </w:p>
-    <w:p>
-      <w:pPr>
-        <w:keepNext/>
-        <w:keepLines/>
-        <w:spacing w:after="0" w:line="360" w:lineRule="auto"/>
-        <w:ind w:firstLineChars="125" w:firstLine="350"/>
-        <w:jc w:val="both"/>
-        <w:rPr>
-          <w:rFonts w:ascii="Times New Roman" w:eastAsia="Times New Roman" w:hAnsi="Times New Roman" w:cs="Times New Roman"/>
-          <w:iCs/>
-          <w:color w:val="000000"/>
-          <w:sz w:val="28"/>
-          <w:szCs w:val="28"/>
-        </w:rPr>
-      </w:pPr>
-      <w:r>
-        <w:rPr>
-          <w:rFonts w:ascii="Times New Roman" w:eastAsia="Times New Roman" w:hAnsi="Times New Roman" w:cs="Times New Roman"/>
-          <w:iCs/>
-          <w:color w:val="000000"/>
-          <w:sz w:val="28"/>
-          <w:szCs w:val="28"/>
-        </w:rPr>
-        <w:t xml:space="preserve">Проект получил название «Игровая платформа “Прогулки по Москве”. Его основной целью стало создание образовательной и развлекательной игры, основанной </w:t>
-      </w:r>
-      <w:r>
-        <w:rPr>
-          <w:rFonts w:ascii="Times New Roman" w:eastAsia="Times New Roman" w:hAnsi="Times New Roman" w:cs="Times New Roman"/>
-          <w:iCs/>
-          <w:color w:val="000000"/>
-          <w:sz w:val="28"/>
-          <w:szCs w:val="28"/>
-        </w:rPr>
-        <w:t>на исторических фактах и архитектурном наследии Москвы XVIII века. Проект реализуется в сотрудничестве с РОО «ЭКО “Слобода”», представляющей музей Басманного района.</w:t>
+        <w:t>Проектная практика является важной частью образовательного процесса и предоставляет студентам возможность применить теоретические знания на практике, а также развить навыки командной работы, профессиональной коммуникации и проектной деятельности.</w:t>
+      </w:r>
+    </w:p>
+    <w:p>
+      <w:pPr>
+        <w:keepNext/>
+        <w:keepLines/>
+        <w:spacing w:after="0" w:line="360" w:lineRule="auto"/>
+        <w:ind w:firstLineChars="125" w:firstLine="350"/>
+        <w:jc w:val="both"/>
+        <w:rPr>
+          <w:rFonts w:ascii="Times New Roman" w:eastAsia="Times New Roman" w:hAnsi="Times New Roman" w:cs="Times New Roman"/>
+          <w:iCs/>
+          <w:color w:val="000000"/>
+          <w:sz w:val="28"/>
+          <w:szCs w:val="28"/>
+        </w:rPr>
+      </w:pPr>
+      <w:r>
+        <w:rPr>
+          <w:rFonts w:ascii="Times New Roman" w:eastAsia="Times New Roman" w:hAnsi="Times New Roman" w:cs="Times New Roman"/>
+          <w:iCs/>
+          <w:color w:val="000000"/>
+          <w:sz w:val="28"/>
+          <w:szCs w:val="28"/>
+        </w:rPr>
+        <w:t>В рамках данной проектной практики студентам было предложено принять участие в разработке игрового проекта, сочетающего в себе элементы интерактивности, образовательного контента и культурно-исторического наследия.</w:t>
+      </w:r>
+    </w:p>
+    <w:p>
+      <w:pPr>
+        <w:keepNext/>
+        <w:keepLines/>
+        <w:spacing w:after="0" w:line="360" w:lineRule="auto"/>
+        <w:ind w:firstLineChars="125" w:firstLine="350"/>
+        <w:jc w:val="both"/>
+        <w:rPr>
+          <w:rFonts w:ascii="Times New Roman" w:eastAsia="Times New Roman" w:hAnsi="Times New Roman" w:cs="Times New Roman"/>
+          <w:iCs/>
+          <w:color w:val="000000"/>
+          <w:sz w:val="28"/>
+          <w:szCs w:val="28"/>
+        </w:rPr>
+      </w:pPr>
+      <w:r>
+        <w:rPr>
+          <w:rFonts w:ascii="Times New Roman" w:eastAsia="Times New Roman" w:hAnsi="Times New Roman" w:cs="Times New Roman"/>
+          <w:iCs/>
+          <w:color w:val="000000"/>
+          <w:sz w:val="28"/>
+          <w:szCs w:val="28"/>
+        </w:rPr>
+        <w:t>Проект получил название «Игровая платформа “Прогулки по Москве”. Его основной целью стало создание образовательной и развлекательной игры, основанной на исторических фактах и архитектурном наследии Москвы XVIII века. Проект реализуется в сотрудничестве с РОО «ЭКО “Слобода”», представляющей музей Басманного района.</w:t>
       </w:r>
     </w:p>
     <w:p>
@@ -1192,17 +1036,7 @@
           <w:szCs w:val="28"/>
         </w:rPr>
         <w:br/>
-        <w:t>1. программисты, ответственные за</w:t>
-      </w:r>
-      <w:r>
-        <w:rPr>
-          <w:rFonts w:ascii="Times New Roman" w:eastAsia="Times New Roman" w:hAnsi="Times New Roman" w:cs="Times New Roman"/>
-          <w:iCs/>
-          <w:color w:val="000000"/>
-          <w:sz w:val="28"/>
-          <w:szCs w:val="28"/>
-        </w:rPr>
-        <w:t xml:space="preserve"> реализацию технической части проекта;</w:t>
+        <w:t>1. программисты, ответственные за реализацию технической части проекта;</w:t>
       </w:r>
       <w:r>
         <w:rPr>
@@ -1250,17 +1084,7 @@
           <w:sz w:val="28"/>
           <w:szCs w:val="28"/>
         </w:rPr>
-        <w:t xml:space="preserve">Практика включала выполнение обязательной и </w:t>
-      </w:r>
-      <w:r>
-        <w:rPr>
-          <w:rFonts w:ascii="Times New Roman" w:eastAsia="Times New Roman" w:hAnsi="Times New Roman" w:cs="Times New Roman"/>
-          <w:iCs/>
-          <w:color w:val="000000"/>
-          <w:sz w:val="28"/>
-          <w:szCs w:val="28"/>
-        </w:rPr>
-        <w:t xml:space="preserve">вариативной частей. Вариативная часть заключалась в индивидуальном выборе технологии с последующей реализацией собственного мини-проекта. В рамках этой части был выбран проект — разработка игры </w:t>
+        <w:t xml:space="preserve">Практика включала выполнение обязательной и вариативной частей. Вариативная часть заключалась в индивидуальном выборе технологии с последующей реализацией собственного мини-проекта. В рамках этой части был выбран проект — разработка игры </w:t>
       </w:r>
       <w:proofErr w:type="spellStart"/>
       <w:r>
@@ -1308,17 +1132,7 @@
           <w:sz w:val="28"/>
           <w:szCs w:val="28"/>
         </w:rPr>
-        <w:t>Настоящий отчет описыв</w:t>
-      </w:r>
-      <w:r>
-        <w:rPr>
-          <w:rFonts w:ascii="Times New Roman" w:eastAsia="Times New Roman" w:hAnsi="Times New Roman" w:cs="Times New Roman"/>
-          <w:iCs/>
-          <w:color w:val="000000"/>
-          <w:sz w:val="28"/>
-          <w:szCs w:val="28"/>
-        </w:rPr>
-        <w:t>ает весь цикл выполнения проектной практики, включая постановку целей, исследование предметной области, процесс разработки, достигнутые результаты и выводы по завершении работы.</w:t>
+        <w:t>Настоящий отчет описывает весь цикл выполнения проектной практики, включая постановку целей, исследование предметной области, процесс разработки, достигнутые результаты и выводы по завершении работы.</w:t>
       </w:r>
     </w:p>
     <w:p>
@@ -1396,17 +1210,7 @@
           <w:sz w:val="28"/>
           <w:szCs w:val="28"/>
         </w:rPr>
-        <w:t xml:space="preserve">Название проекта: Игровая платформа </w:t>
-      </w:r>
-      <w:r>
-        <w:rPr>
-          <w:rFonts w:ascii="Times New Roman" w:eastAsia="Times New Roman" w:hAnsi="Times New Roman" w:cs="Times New Roman"/>
-          <w:iCs/>
-          <w:color w:val="000000"/>
-          <w:sz w:val="28"/>
-          <w:szCs w:val="28"/>
-        </w:rPr>
-        <w:t>“Прогулки по Москве”.</w:t>
+        <w:t>Название проекта: Игровая платформа “Прогулки по Москве”.</w:t>
       </w:r>
     </w:p>
     <w:p>
@@ -1484,17 +1288,7 @@
           <w:sz w:val="28"/>
           <w:szCs w:val="28"/>
         </w:rPr>
-        <w:t>Создание уникального игрового опыта: разработка увлекательного сю</w:t>
-      </w:r>
-      <w:r>
-        <w:rPr>
-          <w:rFonts w:ascii="Times New Roman" w:eastAsia="Times New Roman" w:hAnsi="Times New Roman" w:cs="Times New Roman"/>
-          <w:iCs/>
-          <w:color w:val="000000"/>
-          <w:sz w:val="28"/>
-          <w:szCs w:val="28"/>
-        </w:rPr>
-        <w:t>жета с элементами путешествий во времени и альтернативных исторических сценариев.</w:t>
+        <w:t>Создание уникального игрового опыта: разработка увлекательного сюжета с элементами путешествий во времени и альтернативных исторических сценариев.</w:t>
       </w:r>
     </w:p>
     <w:p>
@@ -1546,17 +1340,7 @@
           <w:sz w:val="28"/>
           <w:szCs w:val="28"/>
         </w:rPr>
-        <w:t>Визуальная цель: визуализация архитектурн</w:t>
-      </w:r>
-      <w:r>
-        <w:rPr>
-          <w:rFonts w:ascii="Times New Roman" w:eastAsia="Times New Roman" w:hAnsi="Times New Roman" w:cs="Times New Roman"/>
-          <w:iCs/>
-          <w:color w:val="000000"/>
-          <w:sz w:val="28"/>
-          <w:szCs w:val="28"/>
-        </w:rPr>
-        <w:t>ых проектов XVIII века, которые могли бы быть реализованы в альтернативной реальности.</w:t>
+        <w:t>Визуальная цель: визуализация архитектурных проектов XVIII века, которые могли бы быть реализованы в альтернативной реальности.</w:t>
       </w:r>
     </w:p>
     <w:p>
@@ -1608,17 +1392,7 @@
           <w:sz w:val="28"/>
           <w:szCs w:val="28"/>
         </w:rPr>
-        <w:t xml:space="preserve">Культурно-историческая цель: </w:t>
-      </w:r>
-      <w:r>
-        <w:rPr>
-          <w:rFonts w:ascii="Times New Roman" w:eastAsia="Times New Roman" w:hAnsi="Times New Roman" w:cs="Times New Roman"/>
-          <w:iCs/>
-          <w:color w:val="000000"/>
-          <w:sz w:val="28"/>
-          <w:szCs w:val="28"/>
-        </w:rPr>
-        <w:t>погружение в эпоху XVIII века через сюжет, персонажей, диалоги и игровые ситуации.</w:t>
+        <w:t>Культурно-историческая цель: погружение в эпоху XVIII века через сюжет, персонажей, диалоги и игровые ситуации.</w:t>
       </w:r>
     </w:p>
     <w:p>
@@ -1670,17 +1444,7 @@
           <w:sz w:val="28"/>
           <w:szCs w:val="28"/>
         </w:rPr>
-        <w:t xml:space="preserve">Атмосферная цель: </w:t>
-      </w:r>
-      <w:r>
-        <w:rPr>
-          <w:rFonts w:ascii="Times New Roman" w:eastAsia="Times New Roman" w:hAnsi="Times New Roman" w:cs="Times New Roman"/>
-          <w:iCs/>
-          <w:color w:val="000000"/>
-          <w:sz w:val="28"/>
-          <w:szCs w:val="28"/>
-        </w:rPr>
-        <w:t>формирование художественного стиля, передающего дух исторической Москвы через музыку, графику, архитектуру и костюмы.</w:t>
+        <w:t>Атмосферная цель: формирование художественного стиля, передающего дух исторической Москвы через музыку, графику, архитектуру и костюмы.</w:t>
       </w:r>
     </w:p>
     <w:p>
@@ -1732,17 +1496,7 @@
           <w:sz w:val="28"/>
           <w:szCs w:val="28"/>
         </w:rPr>
-        <w:t>Разработка концепции и аналитической базы игры: анализ целевой аудитории, описание целей, этапов реализации и акт</w:t>
-      </w:r>
-      <w:r>
-        <w:rPr>
-          <w:rFonts w:ascii="Times New Roman" w:eastAsia="Times New Roman" w:hAnsi="Times New Roman" w:cs="Times New Roman"/>
-          <w:iCs/>
-          <w:color w:val="000000"/>
-          <w:sz w:val="28"/>
-          <w:szCs w:val="28"/>
-        </w:rPr>
-        <w:t>уальности проекта.</w:t>
+        <w:t>Разработка концепции и аналитической базы игры: анализ целевой аудитории, описание целей, этапов реализации и актуальности проекта.</w:t>
       </w:r>
     </w:p>
     <w:p>
@@ -1794,17 +1548,7 @@
           <w:sz w:val="28"/>
           <w:szCs w:val="28"/>
         </w:rPr>
-        <w:t>Проектирование и реализация главного меню и интерфейса: работа над UI/UX, прототипированием и реализ</w:t>
-      </w:r>
-      <w:r>
-        <w:rPr>
-          <w:rFonts w:ascii="Times New Roman" w:eastAsia="Times New Roman" w:hAnsi="Times New Roman" w:cs="Times New Roman"/>
-          <w:iCs/>
-          <w:color w:val="000000"/>
-          <w:sz w:val="28"/>
-          <w:szCs w:val="28"/>
-        </w:rPr>
-        <w:t>ацией визуальной части.</w:t>
+        <w:t>Проектирование и реализация главного меню и интерфейса: работа над UI/UX, прототипированием и реализацией визуальной части.</w:t>
       </w:r>
     </w:p>
     <w:p>
@@ -1879,17 +1623,7 @@
           <w:szCs w:val="28"/>
         </w:rPr>
         <w:lastRenderedPageBreak/>
-        <w:t xml:space="preserve">Проектирование и настройка серверной части и базы данных: создание ER-диаграммы, реализация системы </w:t>
-      </w:r>
-      <w:r>
-        <w:rPr>
-          <w:rFonts w:ascii="Times New Roman" w:eastAsia="Times New Roman" w:hAnsi="Times New Roman" w:cs="Times New Roman"/>
-          <w:iCs/>
-          <w:color w:val="000000"/>
-          <w:sz w:val="28"/>
-          <w:szCs w:val="28"/>
-        </w:rPr>
-        <w:t>сохранения прогресса.</w:t>
+        <w:t>Проектирование и настройка серверной части и базы данных: создание ER-диаграммы, реализация системы сохранения прогресса.</w:t>
       </w:r>
     </w:p>
     <w:p>
@@ -2005,16 +1739,7 @@
           <w:sz w:val="28"/>
           <w:szCs w:val="28"/>
         </w:rPr>
-        <w:t>В реализации проекта у</w:t>
-      </w:r>
-      <w:r>
-        <w:rPr>
-          <w:rFonts w:ascii="Times New Roman" w:eastAsia="Times New Roman" w:hAnsi="Times New Roman" w:cs="Times New Roman"/>
-          <w:color w:val="000000"/>
-          <w:sz w:val="28"/>
-          <w:szCs w:val="28"/>
-        </w:rPr>
-        <w:t>частвуют:</w:t>
+        <w:t>В реализации проекта участвуют:</w:t>
       </w:r>
     </w:p>
     <w:p>
@@ -2134,16 +1859,7 @@
           <w:sz w:val="28"/>
           <w:szCs w:val="28"/>
         </w:rPr>
-        <w:t xml:space="preserve">Аналитики — исследуют </w:t>
-      </w:r>
-      <w:r>
-        <w:rPr>
-          <w:rFonts w:ascii="Times New Roman" w:eastAsia="Times New Roman" w:hAnsi="Times New Roman" w:cs="Times New Roman"/>
-          <w:color w:val="000000"/>
-          <w:sz w:val="28"/>
-          <w:szCs w:val="28"/>
-        </w:rPr>
-        <w:t>исторические источники, подбирают достоверные факты, составляют концепцию.</w:t>
+        <w:t>Аналитики — исследуют исторические источники, подбирают достоверные факты, составляют концепцию.</w:t>
       </w:r>
     </w:p>
     <w:p>
@@ -2215,25 +1931,7 @@
           <w:sz w:val="28"/>
           <w:szCs w:val="28"/>
         </w:rPr>
-        <w:t>Музей Басманного района — это уника</w:t>
-      </w:r>
-      <w:r>
-        <w:rPr>
-          <w:rFonts w:ascii="Times New Roman" w:eastAsia="Times New Roman" w:hAnsi="Times New Roman" w:cs="Times New Roman"/>
-          <w:color w:val="000000"/>
-          <w:sz w:val="28"/>
-          <w:szCs w:val="28"/>
-        </w:rPr>
-        <w:t>льный культурный проект, направленный на сохранение исторической памяти и развитие локального туризма. Основной целью музея является создание живой истории района с помощью усилий местного сообщества. Экспозиция музея включает в себя как памятники архитект</w:t>
-      </w:r>
-      <w:r>
-        <w:rPr>
-          <w:rFonts w:ascii="Times New Roman" w:eastAsia="Times New Roman" w:hAnsi="Times New Roman" w:cs="Times New Roman"/>
-          <w:color w:val="000000"/>
-          <w:sz w:val="28"/>
-          <w:szCs w:val="28"/>
-        </w:rPr>
-        <w:t>уры, так и повседневную городскую среду — улицы, дома и истории обычных людей.</w:t>
+        <w:t>Музей Басманного района — это уникальный культурный проект, направленный на сохранение исторической памяти и развитие локального туризма. Основной целью музея является создание живой истории района с помощью усилий местного сообщества. Экспозиция музея включает в себя как памятники архитектуры, так и повседневную городскую среду — улицы, дома и истории обычных людей.</w:t>
       </w:r>
     </w:p>
     <w:p>
@@ -2353,16 +2051,7 @@
           <w:sz w:val="28"/>
           <w:szCs w:val="28"/>
         </w:rPr>
-        <w:t>- Взаимодействи</w:t>
-      </w:r>
-      <w:r>
-        <w:rPr>
-          <w:rFonts w:ascii="Times New Roman" w:eastAsia="Times New Roman" w:hAnsi="Times New Roman" w:cs="Times New Roman"/>
-          <w:color w:val="000000"/>
-          <w:sz w:val="28"/>
-          <w:szCs w:val="28"/>
-        </w:rPr>
-        <w:t>ем с образовательными учреждениями для вовлечения молодёжи в проекты сохранения наследия.</w:t>
+        <w:t>- Взаимодействием с образовательными учреждениями для вовлечения молодёжи в проекты сохранения наследия.</w:t>
       </w:r>
     </w:p>
     <w:p>
@@ -2430,49 +2119,31 @@
           <w:sz w:val="28"/>
           <w:szCs w:val="28"/>
         </w:rPr>
-        <w:t>Описание задания по п</w:t>
-      </w:r>
-      <w:r>
-        <w:rPr>
-          <w:rFonts w:ascii="Times New Roman" w:eastAsia="Times New Roman" w:hAnsi="Times New Roman" w:cs="Times New Roman"/>
-          <w:color w:val="000000"/>
-          <w:sz w:val="28"/>
-          <w:szCs w:val="28"/>
-        </w:rPr>
-        <w:t>роектной практике</w:t>
-      </w:r>
-    </w:p>
-    <w:p>
-      <w:pPr>
-        <w:keepNext/>
-        <w:keepLines/>
-        <w:spacing w:after="0" w:line="360" w:lineRule="auto"/>
-        <w:ind w:firstLineChars="125" w:firstLine="350"/>
-        <w:jc w:val="both"/>
-        <w:rPr>
-          <w:rFonts w:ascii="Times New Roman" w:eastAsia="Times New Roman" w:hAnsi="Times New Roman" w:cs="Times New Roman"/>
-          <w:color w:val="000000"/>
-          <w:sz w:val="28"/>
-          <w:szCs w:val="28"/>
-        </w:rPr>
-      </w:pPr>
-      <w:r>
-        <w:rPr>
-          <w:rFonts w:ascii="Times New Roman" w:eastAsia="Times New Roman" w:hAnsi="Times New Roman" w:cs="Times New Roman"/>
-          <w:color w:val="000000"/>
-          <w:sz w:val="28"/>
-          <w:szCs w:val="28"/>
-        </w:rPr>
-        <w:t>В рамках проектной практики студентам первого курса, обучающимся по направлению, связанному с информационными технологиями, было выдано комплексное задание, состоящее из базовой и вариативной частей. Общая трудоёмкость практики составляет</w:t>
-      </w:r>
-      <w:r>
-        <w:rPr>
-          <w:rFonts w:ascii="Times New Roman" w:eastAsia="Times New Roman" w:hAnsi="Times New Roman" w:cs="Times New Roman"/>
-          <w:color w:val="000000"/>
-          <w:sz w:val="28"/>
-          <w:szCs w:val="28"/>
-        </w:rPr>
-        <w:t xml:space="preserve"> 72 академических часа.</w:t>
+        <w:t>Описание задания по проектной практике</w:t>
+      </w:r>
+    </w:p>
+    <w:p>
+      <w:pPr>
+        <w:keepNext/>
+        <w:keepLines/>
+        <w:spacing w:after="0" w:line="360" w:lineRule="auto"/>
+        <w:ind w:firstLineChars="125" w:firstLine="350"/>
+        <w:jc w:val="both"/>
+        <w:rPr>
+          <w:rFonts w:ascii="Times New Roman" w:eastAsia="Times New Roman" w:hAnsi="Times New Roman" w:cs="Times New Roman"/>
+          <w:color w:val="000000"/>
+          <w:sz w:val="28"/>
+          <w:szCs w:val="28"/>
+        </w:rPr>
+      </w:pPr>
+      <w:r>
+        <w:rPr>
+          <w:rFonts w:ascii="Times New Roman" w:eastAsia="Times New Roman" w:hAnsi="Times New Roman" w:cs="Times New Roman"/>
+          <w:color w:val="000000"/>
+          <w:sz w:val="28"/>
+          <w:szCs w:val="28"/>
+        </w:rPr>
+        <w:t>В рамках проектной практики студентам первого курса, обучающимся по направлению, связанному с информационными технологиями, было выдано комплексное задание, состоящее из базовой и вариативной частей. Общая трудоёмкость практики составляет 72 академических часа.</w:t>
       </w:r>
     </w:p>
     <w:p>
@@ -2640,16 +2311,7 @@
           <w:sz w:val="28"/>
           <w:szCs w:val="28"/>
         </w:rPr>
-        <w:t xml:space="preserve">, ветвление) и регулярное документирование изменений с </w:t>
-      </w:r>
-      <w:r>
-        <w:rPr>
-          <w:rFonts w:ascii="Times New Roman" w:eastAsia="Times New Roman" w:hAnsi="Times New Roman" w:cs="Times New Roman"/>
-          <w:color w:val="000000"/>
-          <w:sz w:val="28"/>
-          <w:szCs w:val="28"/>
-        </w:rPr>
-        <w:t>осмысленными комментариями.</w:t>
+        <w:t>, ветвление) и регулярное документирование изменений с осмысленными комментариями.</w:t>
       </w:r>
     </w:p>
     <w:p>
@@ -2717,25 +2379,7 @@
           <w:sz w:val="28"/>
           <w:szCs w:val="28"/>
         </w:rPr>
-        <w:t>Разработку статического сайта, описывающего проект по дисциплине «Проектная деятельность». Сайт долже</w:t>
-      </w:r>
-      <w:r>
-        <w:rPr>
-          <w:rFonts w:ascii="Times New Roman" w:eastAsia="Times New Roman" w:hAnsi="Times New Roman" w:cs="Times New Roman"/>
-          <w:color w:val="000000"/>
-          <w:sz w:val="28"/>
-          <w:szCs w:val="28"/>
-        </w:rPr>
-        <w:t xml:space="preserve">н включать аннотацию, информацию об участниках, страницу о проекте, журнал работы и раздел с полезными ресурсами. Дополнительно приветствуется использование генератора сайтов Hugo, а также мультимедийное оформление страниц (изображения, диаграммы, видео и </w:t>
-      </w:r>
-      <w:r>
-        <w:rPr>
-          <w:rFonts w:ascii="Times New Roman" w:eastAsia="Times New Roman" w:hAnsi="Times New Roman" w:cs="Times New Roman"/>
-          <w:color w:val="000000"/>
-          <w:sz w:val="28"/>
-          <w:szCs w:val="28"/>
-        </w:rPr>
-        <w:t>пр.).</w:t>
+        <w:t>Разработку статического сайта, описывающего проект по дисциплине «Проектная деятельность». Сайт должен включать аннотацию, информацию об участниках, страницу о проекте, журнал работы и раздел с полезными ресурсами. Дополнительно приветствуется использование генератора сайтов Hugo, а также мультимедийное оформление страниц (изображения, диаграммы, видео и пр.).</w:t>
       </w:r>
     </w:p>
     <w:p>
@@ -2783,16 +2427,7 @@
           <w:sz w:val="28"/>
           <w:szCs w:val="28"/>
         </w:rPr>
-        <w:t>Вариативная часть задания зависит от выбора студента и согласования с пр</w:t>
-      </w:r>
-      <w:r>
-        <w:rPr>
-          <w:rFonts w:ascii="Times New Roman" w:eastAsia="Times New Roman" w:hAnsi="Times New Roman" w:cs="Times New Roman"/>
-          <w:color w:val="000000"/>
-          <w:sz w:val="28"/>
-          <w:szCs w:val="28"/>
-        </w:rPr>
-        <w:t xml:space="preserve">еподавателем. В рамках неё студенту необходимо реализовать одно из предложенных направлений. В моём случае выбрано направление «Практическая реализация технологии», в рамках которого я создаю игру </w:t>
+        <w:t xml:space="preserve">Вариативная часть задания зависит от выбора студента и согласования с преподавателем. В рамках неё студенту необходимо реализовать одно из предложенных направлений. В моём случае выбрано направление «Практическая реализация технологии», в рамках которого я создаю игру </w:t>
       </w:r>
       <w:proofErr w:type="spellStart"/>
       <w:r>
@@ -2812,16 +2447,7 @@
           <w:sz w:val="28"/>
           <w:szCs w:val="28"/>
         </w:rPr>
-        <w:t xml:space="preserve"> с нуля, используя HTML, CSS и JavaScript. Работа сопр</w:t>
-      </w:r>
-      <w:r>
-        <w:rPr>
-          <w:rFonts w:ascii="Times New Roman" w:eastAsia="Times New Roman" w:hAnsi="Times New Roman" w:cs="Times New Roman"/>
-          <w:color w:val="000000"/>
-          <w:sz w:val="28"/>
-          <w:szCs w:val="28"/>
-        </w:rPr>
-        <w:t xml:space="preserve">овождается технической документацией в формате </w:t>
+        <w:t xml:space="preserve"> с нуля, используя HTML, CSS и JavaScript. Работа сопровождается технической документацией в формате </w:t>
       </w:r>
       <w:proofErr w:type="spellStart"/>
       <w:r>
@@ -3093,16 +2719,7 @@
           <w:sz w:val="28"/>
           <w:szCs w:val="28"/>
         </w:rPr>
-        <w:t xml:space="preserve"> с корректной структурой пр</w:t>
-      </w:r>
-      <w:r>
-        <w:rPr>
-          <w:rFonts w:ascii="Times New Roman" w:eastAsia="Times New Roman" w:hAnsi="Times New Roman" w:cs="Times New Roman"/>
-          <w:color w:val="000000"/>
-          <w:sz w:val="28"/>
-          <w:szCs w:val="28"/>
-        </w:rPr>
-        <w:t xml:space="preserve">оекта согласно требованиям методических материалов. Освоены и применены базовые команды </w:t>
+        <w:t xml:space="preserve"> с корректной структурой проекта согласно требованиям методических материалов. Освоены и применены базовые команды </w:t>
       </w:r>
       <w:proofErr w:type="spellStart"/>
       <w:r>
@@ -3166,49 +2783,31 @@
           <w:sz w:val="28"/>
           <w:szCs w:val="28"/>
         </w:rPr>
-        <w:t>, включающая описание проекта, журнал прогресса и технические руков</w:t>
-      </w:r>
-      <w:r>
-        <w:rPr>
-          <w:rFonts w:ascii="Times New Roman" w:eastAsia="Times New Roman" w:hAnsi="Times New Roman" w:cs="Times New Roman"/>
-          <w:color w:val="000000"/>
-          <w:sz w:val="28"/>
-          <w:szCs w:val="28"/>
-        </w:rPr>
-        <w:t>одства. Документы регулярно обновлялись по мере выполнения работ.</w:t>
-      </w:r>
-    </w:p>
-    <w:p>
-      <w:pPr>
-        <w:keepNext/>
-        <w:keepLines/>
-        <w:spacing w:after="0" w:line="360" w:lineRule="auto"/>
-        <w:ind w:firstLineChars="125" w:firstLine="350"/>
-        <w:jc w:val="both"/>
-        <w:rPr>
-          <w:rFonts w:ascii="Times New Roman" w:eastAsia="Times New Roman" w:hAnsi="Times New Roman" w:cs="Times New Roman"/>
-          <w:color w:val="000000"/>
-          <w:sz w:val="28"/>
-          <w:szCs w:val="28"/>
-        </w:rPr>
-      </w:pPr>
-      <w:r>
-        <w:rPr>
-          <w:rFonts w:ascii="Times New Roman" w:eastAsia="Times New Roman" w:hAnsi="Times New Roman" w:cs="Times New Roman"/>
-          <w:color w:val="000000"/>
-          <w:sz w:val="28"/>
-          <w:szCs w:val="28"/>
-        </w:rPr>
-        <w:t>Разработан статический веб-сайт, состоящий из пяти основных разделов: домашняя страница с аннотацией проекта, страница «О проекте» с подробным описанием, раздел «Участники» с описанием вклад</w:t>
-      </w:r>
-      <w:r>
-        <w:rPr>
-          <w:rFonts w:ascii="Times New Roman" w:eastAsia="Times New Roman" w:hAnsi="Times New Roman" w:cs="Times New Roman"/>
-          <w:color w:val="000000"/>
-          <w:sz w:val="28"/>
-          <w:szCs w:val="28"/>
-        </w:rPr>
-        <w:t>а каждого участника, «Журнал» с обновлениями прогресса и «Ресурсы» с полезными ссылками и материалами. Сайт оформлен с использованием HTML и CSS, содержит графические и медиа материалы.</w:t>
+        <w:t>, включающая описание проекта, журнал прогресса и технические руководства. Документы регулярно обновлялись по мере выполнения работ.</w:t>
+      </w:r>
+    </w:p>
+    <w:p>
+      <w:pPr>
+        <w:keepNext/>
+        <w:keepLines/>
+        <w:spacing w:after="0" w:line="360" w:lineRule="auto"/>
+        <w:ind w:firstLineChars="125" w:firstLine="350"/>
+        <w:jc w:val="both"/>
+        <w:rPr>
+          <w:rFonts w:ascii="Times New Roman" w:eastAsia="Times New Roman" w:hAnsi="Times New Roman" w:cs="Times New Roman"/>
+          <w:color w:val="000000"/>
+          <w:sz w:val="28"/>
+          <w:szCs w:val="28"/>
+        </w:rPr>
+      </w:pPr>
+      <w:r>
+        <w:rPr>
+          <w:rFonts w:ascii="Times New Roman" w:eastAsia="Times New Roman" w:hAnsi="Times New Roman" w:cs="Times New Roman"/>
+          <w:color w:val="000000"/>
+          <w:sz w:val="28"/>
+          <w:szCs w:val="28"/>
+        </w:rPr>
+        <w:t>Разработан статический веб-сайт, состоящий из пяти основных разделов: домашняя страница с аннотацией проекта, страница «О проекте» с подробным описанием, раздел «Участники» с описанием вклада каждого участника, «Журнал» с обновлениями прогресса и «Ресурсы» с полезными ссылками и материалами. Сайт оформлен с использованием HTML и CSS, содержит графические и медиа материалы.</w:t>
       </w:r>
     </w:p>
     <w:p>
@@ -3282,49 +2881,31 @@
           <w:sz w:val="28"/>
           <w:szCs w:val="28"/>
         </w:rPr>
-        <w:t>, созданная с испо</w:t>
-      </w:r>
-      <w:r>
-        <w:rPr>
-          <w:rFonts w:ascii="Times New Roman" w:eastAsia="Times New Roman" w:hAnsi="Times New Roman" w:cs="Times New Roman"/>
-          <w:color w:val="000000"/>
-          <w:sz w:val="28"/>
-          <w:szCs w:val="28"/>
-        </w:rPr>
-        <w:t>льзованием HTML, CSS и JavaScript. В игре реализована базовая логика управления змейкой, обработка столкновений, подсчёт очков и перезапуск игры. Игра протестирована и оптимизирована для корректной работы в современных браузерах.</w:t>
-      </w:r>
-    </w:p>
-    <w:p>
-      <w:pPr>
-        <w:keepNext/>
-        <w:keepLines/>
-        <w:spacing w:after="0" w:line="360" w:lineRule="auto"/>
-        <w:ind w:firstLineChars="125" w:firstLine="350"/>
-        <w:jc w:val="both"/>
-        <w:rPr>
-          <w:rFonts w:ascii="Times New Roman" w:eastAsia="Times New Roman" w:hAnsi="Times New Roman" w:cs="Times New Roman"/>
-          <w:color w:val="000000"/>
-          <w:sz w:val="28"/>
-          <w:szCs w:val="28"/>
-        </w:rPr>
-      </w:pPr>
-      <w:r>
-        <w:rPr>
-          <w:rFonts w:ascii="Times New Roman" w:eastAsia="Times New Roman" w:hAnsi="Times New Roman" w:cs="Times New Roman"/>
-          <w:color w:val="000000"/>
-          <w:sz w:val="28"/>
-          <w:szCs w:val="28"/>
-        </w:rPr>
-        <w:t>Подготовлено техническое р</w:t>
-      </w:r>
-      <w:r>
-        <w:rPr>
-          <w:rFonts w:ascii="Times New Roman" w:eastAsia="Times New Roman" w:hAnsi="Times New Roman" w:cs="Times New Roman"/>
-          <w:color w:val="000000"/>
-          <w:sz w:val="28"/>
-          <w:szCs w:val="28"/>
-        </w:rPr>
-        <w:t>уководство, включающее пошаговое описание разработки игры, примеры кода и иллюстрации, что способствует пониманию структуры и принципов работы проекта.</w:t>
+        <w:t>, созданная с использованием HTML, CSS и JavaScript. В игре реализована базовая логика управления змейкой, обработка столкновений, подсчёт очков и перезапуск игры. Игра протестирована и оптимизирована для корректной работы в современных браузерах.</w:t>
+      </w:r>
+    </w:p>
+    <w:p>
+      <w:pPr>
+        <w:keepNext/>
+        <w:keepLines/>
+        <w:spacing w:after="0" w:line="360" w:lineRule="auto"/>
+        <w:ind w:firstLineChars="125" w:firstLine="350"/>
+        <w:jc w:val="both"/>
+        <w:rPr>
+          <w:rFonts w:ascii="Times New Roman" w:eastAsia="Times New Roman" w:hAnsi="Times New Roman" w:cs="Times New Roman"/>
+          <w:color w:val="000000"/>
+          <w:sz w:val="28"/>
+          <w:szCs w:val="28"/>
+        </w:rPr>
+      </w:pPr>
+      <w:r>
+        <w:rPr>
+          <w:rFonts w:ascii="Times New Roman" w:eastAsia="Times New Roman" w:hAnsi="Times New Roman" w:cs="Times New Roman"/>
+          <w:color w:val="000000"/>
+          <w:sz w:val="28"/>
+          <w:szCs w:val="28"/>
+        </w:rPr>
+        <w:t>Подготовлено техническое руководство, включающее пошаговое описание разработки игры, примеры кода и иллюстрации, что способствует пониманию структуры и принципов работы проекта.</w:t>
       </w:r>
     </w:p>
     <w:p>
@@ -3349,49 +2930,31 @@
           <w:szCs w:val="28"/>
         </w:rPr>
         <w:lastRenderedPageBreak/>
-        <w:t>Организовано взаимодействие с партнёрской организацией: проведён онлайн визит, участием в профильном мер</w:t>
-      </w:r>
-      <w:r>
-        <w:rPr>
-          <w:rFonts w:ascii="Times New Roman" w:eastAsia="Times New Roman" w:hAnsi="Times New Roman" w:cs="Times New Roman"/>
-          <w:color w:val="000000"/>
-          <w:sz w:val="28"/>
-          <w:szCs w:val="28"/>
-        </w:rPr>
-        <w:t>оприятии, оформлен отчёт об опыте и полученных знаниях, размещённый в репозитории и на сайте.</w:t>
-      </w:r>
-    </w:p>
-    <w:p>
-      <w:pPr>
-        <w:keepNext/>
-        <w:keepLines/>
-        <w:spacing w:after="0" w:line="360" w:lineRule="auto"/>
-        <w:ind w:firstLineChars="125" w:firstLine="350"/>
-        <w:jc w:val="both"/>
-        <w:rPr>
-          <w:rFonts w:ascii="Times New Roman" w:eastAsia="Times New Roman" w:hAnsi="Times New Roman" w:cs="Times New Roman"/>
-          <w:color w:val="000000"/>
-          <w:sz w:val="28"/>
-          <w:szCs w:val="28"/>
-        </w:rPr>
-      </w:pPr>
-      <w:r>
-        <w:rPr>
-          <w:rFonts w:ascii="Times New Roman" w:eastAsia="Times New Roman" w:hAnsi="Times New Roman" w:cs="Times New Roman"/>
-          <w:color w:val="000000"/>
-          <w:sz w:val="28"/>
-          <w:szCs w:val="28"/>
-        </w:rPr>
-        <w:t>Сформирован и загружен отчёт по практике в форматах DOCX и PDF в соответствии с требованиями, отчёт содержит полный хронологический отчёт по этапам работы и индив</w:t>
-      </w:r>
-      <w:r>
-        <w:rPr>
-          <w:rFonts w:ascii="Times New Roman" w:eastAsia="Times New Roman" w:hAnsi="Times New Roman" w:cs="Times New Roman"/>
-          <w:color w:val="000000"/>
-          <w:sz w:val="28"/>
-          <w:szCs w:val="28"/>
-        </w:rPr>
-        <w:t>идуальный вклад.</w:t>
+        <w:t>Организовано взаимодействие с партнёрской организацией: проведён онлайн визит, участием в профильном мероприятии, оформлен отчёт об опыте и полученных знаниях, размещённый в репозитории и на сайте.</w:t>
+      </w:r>
+    </w:p>
+    <w:p>
+      <w:pPr>
+        <w:keepNext/>
+        <w:keepLines/>
+        <w:spacing w:after="0" w:line="360" w:lineRule="auto"/>
+        <w:ind w:firstLineChars="125" w:firstLine="350"/>
+        <w:jc w:val="both"/>
+        <w:rPr>
+          <w:rFonts w:ascii="Times New Roman" w:eastAsia="Times New Roman" w:hAnsi="Times New Roman" w:cs="Times New Roman"/>
+          <w:color w:val="000000"/>
+          <w:sz w:val="28"/>
+          <w:szCs w:val="28"/>
+        </w:rPr>
+      </w:pPr>
+      <w:r>
+        <w:rPr>
+          <w:rFonts w:ascii="Times New Roman" w:eastAsia="Times New Roman" w:hAnsi="Times New Roman" w:cs="Times New Roman"/>
+          <w:color w:val="000000"/>
+          <w:sz w:val="28"/>
+          <w:szCs w:val="28"/>
+        </w:rPr>
+        <w:t>Сформирован и загружен отчёт по практике в форматах DOCX и PDF в соответствии с требованиями, отчёт содержит полный хронологический отчёт по этапам работы и индивидуальный вклад.</w:t>
       </w:r>
     </w:p>
     <w:p>
@@ -3496,16 +3059,7 @@
           <w:sz w:val="28"/>
           <w:szCs w:val="28"/>
         </w:rPr>
-        <w:t>Проектная практика</w:t>
-      </w:r>
-      <w:r>
-        <w:rPr>
-          <w:rFonts w:ascii="Times New Roman" w:eastAsia="Times New Roman" w:hAnsi="Times New Roman" w:cs="Times New Roman"/>
-          <w:color w:val="000000"/>
-          <w:sz w:val="28"/>
-          <w:szCs w:val="28"/>
-        </w:rPr>
-        <w:t xml:space="preserve"> позволила приобрести важные практические навыки работы с системой контроля версий </w:t>
+        <w:t xml:space="preserve">Проектная практика позволила приобрести важные практические навыки работы с системой контроля версий </w:t>
       </w:r>
       <w:proofErr w:type="spellStart"/>
       <w:r>
@@ -3545,49 +3099,31 @@
           <w:sz w:val="28"/>
           <w:szCs w:val="28"/>
         </w:rPr>
-        <w:t xml:space="preserve"> и создание статических веб-сайтов с использованием HTML, CSS и генераторов сайтов. В процессе выполнения </w:t>
-      </w:r>
-      <w:r>
-        <w:rPr>
-          <w:rFonts w:ascii="Times New Roman" w:eastAsia="Times New Roman" w:hAnsi="Times New Roman" w:cs="Times New Roman"/>
-          <w:color w:val="000000"/>
-          <w:sz w:val="28"/>
-          <w:szCs w:val="28"/>
-        </w:rPr>
-        <w:t>задания были изучены современные инструменты и методы разработки, что способствует успешной реализации проектов в области информационных технологий.</w:t>
-      </w:r>
-    </w:p>
-    <w:p>
-      <w:pPr>
-        <w:keepNext/>
-        <w:keepLines/>
-        <w:spacing w:after="0" w:line="360" w:lineRule="auto"/>
-        <w:ind w:firstLineChars="125" w:firstLine="350"/>
-        <w:jc w:val="both"/>
-        <w:rPr>
-          <w:rFonts w:ascii="Times New Roman" w:eastAsia="Times New Roman" w:hAnsi="Times New Roman" w:cs="Times New Roman"/>
-          <w:color w:val="000000"/>
-          <w:sz w:val="28"/>
-          <w:szCs w:val="28"/>
-        </w:rPr>
-      </w:pPr>
-      <w:r>
-        <w:rPr>
-          <w:rFonts w:ascii="Times New Roman" w:eastAsia="Times New Roman" w:hAnsi="Times New Roman" w:cs="Times New Roman"/>
-          <w:color w:val="000000"/>
-          <w:sz w:val="28"/>
-          <w:szCs w:val="28"/>
-        </w:rPr>
-        <w:t>Вариативная часть практики, связанная с разработкой игры, дала опыт программирования на JavaScript и работы</w:t>
-      </w:r>
-      <w:r>
-        <w:rPr>
-          <w:rFonts w:ascii="Times New Roman" w:eastAsia="Times New Roman" w:hAnsi="Times New Roman" w:cs="Times New Roman"/>
-          <w:color w:val="000000"/>
-          <w:sz w:val="28"/>
-          <w:szCs w:val="28"/>
-        </w:rPr>
-        <w:t xml:space="preserve"> с игровыми механиками, что является полезным для дальнейшего профессионального развития в сфере </w:t>
+        <w:t xml:space="preserve"> и создание статических веб-сайтов с использованием HTML, CSS и генераторов сайтов. В процессе выполнения задания были изучены современные инструменты и методы разработки, что способствует успешной реализации проектов в области информационных технологий.</w:t>
+      </w:r>
+    </w:p>
+    <w:p>
+      <w:pPr>
+        <w:keepNext/>
+        <w:keepLines/>
+        <w:spacing w:after="0" w:line="360" w:lineRule="auto"/>
+        <w:ind w:firstLineChars="125" w:firstLine="350"/>
+        <w:jc w:val="both"/>
+        <w:rPr>
+          <w:rFonts w:ascii="Times New Roman" w:eastAsia="Times New Roman" w:hAnsi="Times New Roman" w:cs="Times New Roman"/>
+          <w:color w:val="000000"/>
+          <w:sz w:val="28"/>
+          <w:szCs w:val="28"/>
+        </w:rPr>
+      </w:pPr>
+      <w:r>
+        <w:rPr>
+          <w:rFonts w:ascii="Times New Roman" w:eastAsia="Times New Roman" w:hAnsi="Times New Roman" w:cs="Times New Roman"/>
+          <w:color w:val="000000"/>
+          <w:sz w:val="28"/>
+          <w:szCs w:val="28"/>
+        </w:rPr>
+        <w:t xml:space="preserve">Вариативная часть практики, связанная с разработкой игры, дала опыт программирования на JavaScript и работы с игровыми механиками, что является полезным для дальнейшего профессионального развития в сфере </w:t>
       </w:r>
       <w:proofErr w:type="spellStart"/>
       <w:r>
@@ -3631,49 +3167,31 @@
           <w:sz w:val="28"/>
           <w:szCs w:val="28"/>
         </w:rPr>
-        <w:t>Взаимодействие с организацией-партнёром способствовало развитию командных и коммуникативных навыков, а также позволило глубже понять специ</w:t>
-      </w:r>
-      <w:r>
-        <w:rPr>
-          <w:rFonts w:ascii="Times New Roman" w:eastAsia="Times New Roman" w:hAnsi="Times New Roman" w:cs="Times New Roman"/>
-          <w:color w:val="000000"/>
-          <w:sz w:val="28"/>
-          <w:szCs w:val="28"/>
-        </w:rPr>
-        <w:t>фику и контекст реальных проектов. Итогом практики стал созданный проект — статический сайт с игровым приложением, отражающий поставленные цели и задачи.</w:t>
-      </w:r>
-    </w:p>
-    <w:p>
-      <w:pPr>
-        <w:keepNext/>
-        <w:keepLines/>
-        <w:spacing w:after="0" w:line="360" w:lineRule="auto"/>
-        <w:ind w:firstLineChars="125" w:firstLine="350"/>
-        <w:jc w:val="both"/>
-        <w:rPr>
-          <w:rFonts w:ascii="Times New Roman" w:eastAsia="Times New Roman" w:hAnsi="Times New Roman" w:cs="Times New Roman"/>
-          <w:color w:val="000000"/>
-          <w:sz w:val="28"/>
-          <w:szCs w:val="28"/>
-        </w:rPr>
-      </w:pPr>
-      <w:r>
-        <w:rPr>
-          <w:rFonts w:ascii="Times New Roman" w:eastAsia="Times New Roman" w:hAnsi="Times New Roman" w:cs="Times New Roman"/>
-          <w:color w:val="000000"/>
-          <w:sz w:val="28"/>
-          <w:szCs w:val="28"/>
-        </w:rPr>
-        <w:t>Полученные знания и навыки будут полезны для дальнейшего обучения и профессиональной деятельности в об</w:t>
-      </w:r>
-      <w:r>
-        <w:rPr>
-          <w:rFonts w:ascii="Times New Roman" w:eastAsia="Times New Roman" w:hAnsi="Times New Roman" w:cs="Times New Roman"/>
-          <w:color w:val="000000"/>
-          <w:sz w:val="28"/>
-          <w:szCs w:val="28"/>
-        </w:rPr>
-        <w:t>ласти информационных технологий.</w:t>
+        <w:t>Взаимодействие с организацией-партнёром способствовало развитию командных и коммуникативных навыков, а также позволило глубже понять специфику и контекст реальных проектов. Итогом практики стал созданный проект — статический сайт с игровым приложением, отражающий поставленные цели и задачи.</w:t>
+      </w:r>
+    </w:p>
+    <w:p>
+      <w:pPr>
+        <w:keepNext/>
+        <w:keepLines/>
+        <w:spacing w:after="0" w:line="360" w:lineRule="auto"/>
+        <w:ind w:firstLineChars="125" w:firstLine="350"/>
+        <w:jc w:val="both"/>
+        <w:rPr>
+          <w:rFonts w:ascii="Times New Roman" w:eastAsia="Times New Roman" w:hAnsi="Times New Roman" w:cs="Times New Roman"/>
+          <w:color w:val="000000"/>
+          <w:sz w:val="28"/>
+          <w:szCs w:val="28"/>
+        </w:rPr>
+      </w:pPr>
+      <w:r>
+        <w:rPr>
+          <w:rFonts w:ascii="Times New Roman" w:eastAsia="Times New Roman" w:hAnsi="Times New Roman" w:cs="Times New Roman"/>
+          <w:color w:val="000000"/>
+          <w:sz w:val="28"/>
+          <w:szCs w:val="28"/>
+        </w:rPr>
+        <w:t>Полученные знания и навыки будут полезны для дальнейшего обучения и профессиональной деятельности в области информационных технологий.</w:t>
       </w:r>
     </w:p>
     <w:p>
@@ -3849,49 +3367,49 @@
           <w:sz w:val="28"/>
           <w:szCs w:val="28"/>
         </w:rPr>
-        <w:t xml:space="preserve"> для «чайников»: </w:t>
-      </w:r>
-      <w:r>
+        <w:t xml:space="preserve"> для «чайников»: https://habr.com/ru/articles/548898/</w:t>
+      </w:r>
+    </w:p>
+    <w:p>
+      <w:pPr>
+        <w:keepNext/>
+        <w:keepLines/>
+        <w:spacing w:after="0" w:line="360" w:lineRule="auto"/>
+        <w:ind w:firstLineChars="125" w:firstLine="350"/>
+        <w:jc w:val="both"/>
         <w:rPr>
           <w:rFonts w:ascii="Times New Roman" w:eastAsia="Times New Roman" w:hAnsi="Times New Roman"/>
           <w:color w:val="000000"/>
           <w:sz w:val="28"/>
           <w:szCs w:val="28"/>
         </w:rPr>
-        <w:t>https://habr.com/ru/articles/548898/</w:t>
-      </w:r>
-    </w:p>
-    <w:p>
-      <w:pPr>
-        <w:keepNext/>
-        <w:keepLines/>
-        <w:spacing w:after="0" w:line="360" w:lineRule="auto"/>
-        <w:ind w:firstLineChars="125" w:firstLine="350"/>
-        <w:jc w:val="both"/>
+      </w:pPr>
+      <w:r>
         <w:rPr>
           <w:rFonts w:ascii="Times New Roman" w:eastAsia="Times New Roman" w:hAnsi="Times New Roman"/>
           <w:color w:val="000000"/>
           <w:sz w:val="28"/>
           <w:szCs w:val="28"/>
         </w:rPr>
-      </w:pPr>
-      <w:r>
+        <w:t>3. Элементы HTML: https://developer.mozilla.org/ru/docs/Web/HTML/Element</w:t>
+      </w:r>
+    </w:p>
+    <w:p>
+      <w:pPr>
+        <w:keepNext/>
+        <w:keepLines/>
+        <w:spacing w:after="0" w:line="360" w:lineRule="auto"/>
+        <w:ind w:firstLineChars="125" w:firstLine="350"/>
+        <w:jc w:val="both"/>
         <w:rPr>
           <w:rFonts w:ascii="Times New Roman" w:eastAsia="Times New Roman" w:hAnsi="Times New Roman"/>
           <w:color w:val="000000"/>
           <w:sz w:val="28"/>
           <w:szCs w:val="28"/>
-        </w:rPr>
-        <w:t>3. Элементы HTML: https://developer.mozilla.org/ru/docs/Web/HTML/Element</w:t>
-      </w:r>
-    </w:p>
-    <w:p>
-      <w:pPr>
-        <w:keepNext/>
-        <w:keepLines/>
-        <w:spacing w:after="0" w:line="360" w:lineRule="auto"/>
-        <w:ind w:firstLineChars="125" w:firstLine="350"/>
-        <w:jc w:val="both"/>
+          <w:lang w:val="en-US"/>
+        </w:rPr>
+      </w:pPr>
+      <w:r>
         <w:rPr>
           <w:rFonts w:ascii="Times New Roman" w:eastAsia="Times New Roman" w:hAnsi="Times New Roman"/>
           <w:color w:val="000000"/>
@@ -3899,26 +3417,39 @@
           <w:szCs w:val="28"/>
           <w:lang w:val="en-US"/>
         </w:rPr>
-      </w:pPr>
+        <w:t xml:space="preserve">4. </w:t>
+      </w:r>
       <w:r>
         <w:rPr>
           <w:rFonts w:ascii="Times New Roman" w:eastAsia="Times New Roman" w:hAnsi="Times New Roman"/>
           <w:color w:val="000000"/>
           <w:sz w:val="28"/>
           <w:szCs w:val="28"/>
+        </w:rPr>
+        <w:t>Основы</w:t>
+      </w:r>
+      <w:r>
+        <w:rPr>
+          <w:rFonts w:ascii="Times New Roman" w:eastAsia="Times New Roman" w:hAnsi="Times New Roman"/>
+          <w:color w:val="000000"/>
+          <w:sz w:val="28"/>
+          <w:szCs w:val="28"/>
           <w:lang w:val="en-US"/>
         </w:rPr>
-        <w:t xml:space="preserve">4. </w:t>
-      </w:r>
+        <w:t xml:space="preserve"> HTML: https://developer.mozilla.org/ru/docs/Learn_web_development/ </w:t>
+      </w:r>
+      <w:proofErr w:type="spellStart"/>
       <w:r>
         <w:rPr>
           <w:rFonts w:ascii="Times New Roman" w:eastAsia="Times New Roman" w:hAnsi="Times New Roman"/>
           <w:color w:val="000000"/>
           <w:sz w:val="28"/>
           <w:szCs w:val="28"/>
-        </w:rPr>
-        <w:t>Основы</w:t>
-      </w:r>
+          <w:lang w:val="en-US"/>
+        </w:rPr>
+        <w:t>Getting_started</w:t>
+      </w:r>
+      <w:proofErr w:type="spellEnd"/>
       <w:r>
         <w:rPr>
           <w:rFonts w:ascii="Times New Roman" w:eastAsia="Times New Roman" w:hAnsi="Times New Roman"/>
@@ -3927,7 +3458,7 @@
           <w:szCs w:val="28"/>
           <w:lang w:val="en-US"/>
         </w:rPr>
-        <w:t xml:space="preserve"> HTML: https://developer.mozilla.org/ru/docs/Learn_web_development/ </w:t>
+        <w:t>/</w:t>
       </w:r>
       <w:proofErr w:type="spellStart"/>
       <w:r>
@@ -3938,7 +3469,7 @@
           <w:szCs w:val="28"/>
           <w:lang w:val="en-US"/>
         </w:rPr>
-        <w:t>Getting_started</w:t>
+        <w:t>Your_first_website</w:t>
       </w:r>
       <w:proofErr w:type="spellEnd"/>
       <w:r>
@@ -3960,18 +3491,80 @@
           <w:szCs w:val="28"/>
           <w:lang w:val="en-US"/>
         </w:rPr>
-        <w:t>Your_first_website</w:t>
+        <w:t>Creating_the_content</w:t>
       </w:r>
       <w:proofErr w:type="spellEnd"/>
-      <w:r>
+    </w:p>
+    <w:p>
+      <w:pPr>
+        <w:keepNext/>
+        <w:keepLines/>
+        <w:spacing w:after="0" w:line="360" w:lineRule="auto"/>
+        <w:ind w:firstLineChars="125" w:firstLine="350"/>
+        <w:jc w:val="both"/>
         <w:rPr>
           <w:rFonts w:ascii="Times New Roman" w:eastAsia="Times New Roman" w:hAnsi="Times New Roman"/>
           <w:color w:val="000000"/>
           <w:sz w:val="28"/>
           <w:szCs w:val="28"/>
-          <w:lang w:val="en-US"/>
-        </w:rPr>
-        <w:t>/</w:t>
+        </w:rPr>
+      </w:pPr>
+      <w:r>
+        <w:rPr>
+          <w:rFonts w:ascii="Times New Roman" w:eastAsia="Times New Roman" w:hAnsi="Times New Roman"/>
+          <w:color w:val="000000"/>
+          <w:sz w:val="28"/>
+          <w:szCs w:val="28"/>
+        </w:rPr>
+        <w:t>5. Основы CSS: https://developer.mozilla.org/ru/docs/Web/CSS</w:t>
+      </w:r>
+    </w:p>
+    <w:p>
+      <w:pPr>
+        <w:keepNext/>
+        <w:keepLines/>
+        <w:spacing w:after="0" w:line="360" w:lineRule="auto"/>
+        <w:ind w:firstLineChars="125" w:firstLine="350"/>
+        <w:jc w:val="both"/>
+        <w:rPr>
+          <w:rFonts w:ascii="Times New Roman" w:eastAsia="Times New Roman" w:hAnsi="Times New Roman"/>
+          <w:color w:val="000000"/>
+          <w:sz w:val="28"/>
+          <w:szCs w:val="28"/>
+        </w:rPr>
+      </w:pPr>
+      <w:r>
+        <w:rPr>
+          <w:rFonts w:ascii="Times New Roman" w:eastAsia="Times New Roman" w:hAnsi="Times New Roman"/>
+          <w:color w:val="000000"/>
+          <w:sz w:val="28"/>
+          <w:szCs w:val="28"/>
+        </w:rPr>
+        <w:t>6. Дока: https://doka.guide/</w:t>
+      </w:r>
+    </w:p>
+    <w:p>
+      <w:pPr>
+        <w:keepNext/>
+        <w:keepLines/>
+        <w:spacing w:after="0" w:line="360" w:lineRule="auto"/>
+        <w:ind w:firstLineChars="125" w:firstLine="350"/>
+        <w:jc w:val="both"/>
+        <w:rPr>
+          <w:rFonts w:ascii="Times New Roman" w:eastAsia="Times New Roman" w:hAnsi="Times New Roman"/>
+          <w:color w:val="000000"/>
+          <w:sz w:val="28"/>
+          <w:szCs w:val="28"/>
+        </w:rPr>
+      </w:pPr>
+      <w:r>
+        <w:rPr>
+          <w:rFonts w:ascii="Times New Roman" w:eastAsia="Times New Roman" w:hAnsi="Times New Roman"/>
+          <w:color w:val="000000"/>
+          <w:sz w:val="28"/>
+          <w:szCs w:val="28"/>
+        </w:rPr>
+        <w:t xml:space="preserve">7. Официальная документация </w:t>
       </w:r>
       <w:proofErr w:type="spellStart"/>
       <w:r>
@@ -3980,50 +3573,44 @@
           <w:color w:val="000000"/>
           <w:sz w:val="28"/>
           <w:szCs w:val="28"/>
-          <w:lang w:val="en-US"/>
-        </w:rPr>
-        <w:t>Creating_the_content</w:t>
+        </w:rPr>
+        <w:t>Git</w:t>
       </w:r>
       <w:proofErr w:type="spellEnd"/>
-    </w:p>
-    <w:p>
-      <w:pPr>
-        <w:keepNext/>
-        <w:keepLines/>
-        <w:spacing w:after="0" w:line="360" w:lineRule="auto"/>
-        <w:ind w:firstLineChars="125" w:firstLine="350"/>
-        <w:jc w:val="both"/>
+      <w:r>
         <w:rPr>
           <w:rFonts w:ascii="Times New Roman" w:eastAsia="Times New Roman" w:hAnsi="Times New Roman"/>
           <w:color w:val="000000"/>
           <w:sz w:val="28"/>
           <w:szCs w:val="28"/>
         </w:rPr>
-      </w:pPr>
-      <w:r>
+        <w:t>: https://git-scm.com/book/ru/v2</w:t>
+      </w:r>
+    </w:p>
+    <w:p>
+      <w:pPr>
+        <w:keepNext/>
+        <w:keepLines/>
+        <w:spacing w:after="0" w:line="360" w:lineRule="auto"/>
+        <w:ind w:firstLineChars="125" w:firstLine="350"/>
+        <w:jc w:val="both"/>
         <w:rPr>
           <w:rFonts w:ascii="Times New Roman" w:eastAsia="Times New Roman" w:hAnsi="Times New Roman"/>
           <w:color w:val="000000"/>
           <w:sz w:val="28"/>
           <w:szCs w:val="28"/>
         </w:rPr>
-        <w:t>5. Основы CSS: https://developer.mozilla.org/ru/docs/Web/CSS</w:t>
-      </w:r>
-    </w:p>
-    <w:p>
-      <w:pPr>
-        <w:keepNext/>
-        <w:keepLines/>
-        <w:spacing w:after="0" w:line="360" w:lineRule="auto"/>
-        <w:ind w:firstLineChars="125" w:firstLine="350"/>
-        <w:jc w:val="both"/>
+      </w:pPr>
+      <w:r>
         <w:rPr>
           <w:rFonts w:ascii="Times New Roman" w:eastAsia="Times New Roman" w:hAnsi="Times New Roman"/>
           <w:color w:val="000000"/>
           <w:sz w:val="28"/>
           <w:szCs w:val="28"/>
         </w:rPr>
-      </w:pPr>
+        <w:t xml:space="preserve">8. </w:t>
+      </w:r>
+      <w:proofErr w:type="spellStart"/>
       <w:r>
         <w:rPr>
           <w:rFonts w:ascii="Times New Roman" w:eastAsia="Times New Roman" w:hAnsi="Times New Roman"/>
@@ -4031,104 +3618,17 @@
           <w:sz w:val="28"/>
           <w:szCs w:val="28"/>
         </w:rPr>
-        <w:t>6. Дока: https://doka.guide/</w:t>
-      </w:r>
-    </w:p>
-    <w:p>
-      <w:pPr>
-        <w:keepNext/>
-        <w:keepLines/>
-        <w:spacing w:after="0" w:line="360" w:lineRule="auto"/>
-        <w:ind w:firstLineChars="125" w:firstLine="350"/>
-        <w:jc w:val="both"/>
+        <w:t>Скиллбокс</w:t>
+      </w:r>
+      <w:proofErr w:type="spellEnd"/>
+      <w:r>
         <w:rPr>
           <w:rFonts w:ascii="Times New Roman" w:eastAsia="Times New Roman" w:hAnsi="Times New Roman"/>
           <w:color w:val="000000"/>
           <w:sz w:val="28"/>
           <w:szCs w:val="28"/>
         </w:rPr>
-      </w:pPr>
-      <w:r>
-        <w:rPr>
-          <w:rFonts w:ascii="Times New Roman" w:eastAsia="Times New Roman" w:hAnsi="Times New Roman"/>
-          <w:color w:val="000000"/>
-          <w:sz w:val="28"/>
-          <w:szCs w:val="28"/>
-        </w:rPr>
-        <w:t xml:space="preserve">7. Официальная документация </w:t>
-      </w:r>
-      <w:proofErr w:type="spellStart"/>
-      <w:r>
-        <w:rPr>
-          <w:rFonts w:ascii="Times New Roman" w:eastAsia="Times New Roman" w:hAnsi="Times New Roman"/>
-          <w:color w:val="000000"/>
-          <w:sz w:val="28"/>
-          <w:szCs w:val="28"/>
-        </w:rPr>
-        <w:t>Git</w:t>
-      </w:r>
-      <w:proofErr w:type="spellEnd"/>
-      <w:r>
-        <w:rPr>
-          <w:rFonts w:ascii="Times New Roman" w:eastAsia="Times New Roman" w:hAnsi="Times New Roman"/>
-          <w:color w:val="000000"/>
-          <w:sz w:val="28"/>
-          <w:szCs w:val="28"/>
-        </w:rPr>
-        <w:t>: https://git-scm.com/book/ru/v2</w:t>
-      </w:r>
-    </w:p>
-    <w:p>
-      <w:pPr>
-        <w:keepNext/>
-        <w:keepLines/>
-        <w:spacing w:after="0" w:line="360" w:lineRule="auto"/>
-        <w:ind w:firstLineChars="125" w:firstLine="350"/>
-        <w:jc w:val="both"/>
-        <w:rPr>
-          <w:rFonts w:ascii="Times New Roman" w:eastAsia="Times New Roman" w:hAnsi="Times New Roman"/>
-          <w:color w:val="000000"/>
-          <w:sz w:val="28"/>
-          <w:szCs w:val="28"/>
-        </w:rPr>
-      </w:pPr>
-      <w:r>
-        <w:rPr>
-          <w:rFonts w:ascii="Times New Roman" w:eastAsia="Times New Roman" w:hAnsi="Times New Roman"/>
-          <w:color w:val="000000"/>
-          <w:sz w:val="28"/>
-          <w:szCs w:val="28"/>
-        </w:rPr>
-        <w:t xml:space="preserve">8. </w:t>
-      </w:r>
-      <w:proofErr w:type="spellStart"/>
-      <w:r>
-        <w:rPr>
-          <w:rFonts w:ascii="Times New Roman" w:eastAsia="Times New Roman" w:hAnsi="Times New Roman"/>
-          <w:color w:val="000000"/>
-          <w:sz w:val="28"/>
-          <w:szCs w:val="28"/>
-        </w:rPr>
-        <w:t>Скиллбокс</w:t>
-      </w:r>
-      <w:proofErr w:type="spellEnd"/>
-      <w:r>
-        <w:rPr>
-          <w:rFonts w:ascii="Times New Roman" w:eastAsia="Times New Roman" w:hAnsi="Times New Roman"/>
-          <w:color w:val="000000"/>
-          <w:sz w:val="28"/>
-          <w:szCs w:val="28"/>
-        </w:rPr>
-        <w:t>: https://skillbox.ru/media/chto_t</w:t>
-      </w:r>
-      <w:r>
-        <w:rPr>
-          <w:rFonts w:ascii="Times New Roman" w:eastAsia="Times New Roman" w:hAnsi="Times New Roman"/>
-          <w:color w:val="000000"/>
-          <w:sz w:val="28"/>
-          <w:szCs w:val="28"/>
-        </w:rPr>
-        <w:t>akoe_git_obyasnyaem_na_skhemakh/</w:t>
+        <w:t>: https://skillbox.ru/media/chto_takoe_git_obyasnyaem_na_skhemakh/</w:t>
       </w:r>
     </w:p>
     <w:p>
@@ -4343,7 +3843,7 @@
           <w:sz w:val="28"/>
           <w:szCs w:val="28"/>
         </w:rPr>
-        <w:t>https://github.com/MaksOganesyan/practice-mospl</w:t>
+        <w:t>https://github.com/MaksOganesyan/practice-mospl-1</w:t>
       </w:r>
     </w:p>
     <w:sectPr>

</xml_diff>